<commit_message>
Primera parte del código para la solución
Gracias a la ilustración del proceso de transformación de I_0 se da inicio a la construcción del código para encontrar la posible solución, primero se captan las últimas imágenes según el orden del proceso, las cuales son: P3,I_M y M, entonces se crea una función para extraer la información de sus bits y se almacenan en variables apuntadas, esto para poder manipularlas más adelante.
</commit_message>
<xml_diff>
--- a/Informe del desarrollo del Desafío 1.docx
+++ b/Informe del desarrollo del Desafío 1.docx
@@ -507,7 +507,7 @@
           <w:lang w:val="en-US"/>
         </w:rPr>
         <w:drawing>
-          <wp:anchor distT="0" distB="0" distL="114300" distR="114300" simplePos="0" relativeHeight="251658240" behindDoc="0" locked="0" layoutInCell="1" allowOverlap="1" wp14:anchorId="52945B42" wp14:editId="1282FB50">
+          <wp:anchor distT="0" distB="0" distL="114300" distR="114300" simplePos="0" relativeHeight="251663360" behindDoc="0" locked="0" layoutInCell="1" allowOverlap="1" wp14:anchorId="52945B42" wp14:editId="1282FB50">
             <wp:simplePos x="0" y="0"/>
             <wp:positionH relativeFrom="margin">
               <wp:posOffset>0</wp:posOffset>
@@ -559,20 +559,553 @@
       <w:r>
         <w:t>Nuevamente se realiza una lectura minuciosa al documento del desafío 1 que nos compartió el profesor, si bien se había realizado una representación gráfica de la posible interpretación del problema planteado, se logra complementar una parte importante que no había podido inferir del documento, la cual era en que pasos de la transformación de la imagen “I_d” se generaban los archivos txt, entonces nuevamente comparto la imagen complementada con esa parte, que es la que se había compartido en el primer commit.</w:t>
       </w:r>
+      <w:r>
+        <w:br/>
+      </w:r>
+      <w:r>
+        <w:br/>
+      </w:r>
+      <w:r>
+        <w:br/>
+      </w:r>
+      <w:r>
+        <w:t xml:space="preserve">2. Teniendo en cuenta los requisitos para la entrega de la solución, cabe resaltar que el profesor indica que no se debe usar estructuras ni STL. Partiendo de esto, es importante recordar que se va a manipular archivos </w:t>
+      </w:r>
+      <w:proofErr w:type="gramStart"/>
+      <w:r>
+        <w:t>bmp(</w:t>
+      </w:r>
+      <w:proofErr w:type="gramEnd"/>
+      <w:r>
+        <w:t>resultado de las transformaciones), archivos txt(contiene información de la transformación y la máscara aplicada) en los procesos. La lógica que se definió para recuperar la imagen original es la siguiente según el mapa de procesos construido a partir</w:t>
+      </w:r>
+      <w:r>
+        <w:t xml:space="preserve"> de la lectura del desafío 1:</w:t>
+      </w:r>
+      <w:r>
+        <w:br/>
+      </w:r>
+      <w:r>
+        <w:br/>
+        <w:t>A</w:t>
+      </w:r>
+      <w:r>
+        <w:t xml:space="preserve">. </w:t>
+      </w:r>
+      <w:r>
+        <w:rPr>
+          <w:b/>
+        </w:rPr>
+        <w:t>I_R3</w:t>
+      </w:r>
+      <w:r>
+        <w:t xml:space="preserve">(rotación de bits a la derechas) aplicado </w:t>
+      </w:r>
+      <w:r>
+        <w:rPr>
+          <w:b/>
+        </w:rPr>
+        <w:t>a I_M</w:t>
+      </w:r>
+      <w:r>
+        <w:t xml:space="preserve">(imagen aleatoria) = </w:t>
+      </w:r>
+      <w:r>
+        <w:rPr>
+          <w:b/>
+        </w:rPr>
+        <w:t>P3</w:t>
+      </w:r>
+      <w:r>
+        <w:t xml:space="preserve"> entonces, </w:t>
+      </w:r>
+      <w:r>
+        <w:br/>
+      </w:r>
+      <w:r>
+        <w:rPr>
+          <w:b/>
+        </w:rPr>
+        <w:t>P3 = XOR(I_R3, I_M)</w:t>
+      </w:r>
+      <w:r>
+        <w:br/>
+      </w:r>
+      <w:r>
+        <w:br/>
+      </w:r>
+      <w:r>
+        <w:br/>
+        <w:t xml:space="preserve">Nota: Como no se puede usar estructuras ni STL, entonces se toma como referencia las librerías usadas por el profesor en código ejemplo, también se empieza a desarrollar el código en el mismo </w:t>
+      </w:r>
+      <w:proofErr w:type="spellStart"/>
+      <w:r>
+        <w:t>main</w:t>
+      </w:r>
+      <w:proofErr w:type="spellEnd"/>
+      <w:r>
+        <w:t xml:space="preserve"> y al investigar sobre las librerías se obtiene la siguiente información:</w:t>
+      </w:r>
+    </w:p>
+    <w:p>
+      <w:pPr>
+        <w:pStyle w:val="Textoindependiente"/>
+        <w:spacing w:line="259" w:lineRule="auto"/>
+        <w:ind w:left="622" w:right="296"/>
+      </w:pPr>
+    </w:p>
+    <w:p>
+      <w:pPr>
+        <w:pStyle w:val="Textoindependiente"/>
+        <w:numPr>
+          <w:ilvl w:val="0"/>
+          <w:numId w:val="4"/>
+        </w:numPr>
+        <w:spacing w:line="259" w:lineRule="auto"/>
+        <w:ind w:right="296"/>
+      </w:pPr>
+      <w:r>
+        <w:rPr>
+          <w:b/>
+        </w:rPr>
+        <w:t xml:space="preserve"> </w:t>
+      </w:r>
+      <w:r>
+        <w:rPr>
+          <w:b/>
+        </w:rPr>
+        <w:t>#</w:t>
+      </w:r>
+      <w:proofErr w:type="spellStart"/>
+      <w:r>
+        <w:rPr>
+          <w:b/>
+        </w:rPr>
+        <w:t>include</w:t>
+      </w:r>
+      <w:proofErr w:type="spellEnd"/>
+      <w:r>
+        <w:rPr>
+          <w:b/>
+        </w:rPr>
+        <w:t xml:space="preserve"> &lt;</w:t>
+      </w:r>
+      <w:proofErr w:type="spellStart"/>
+      <w:r>
+        <w:rPr>
+          <w:b/>
+        </w:rPr>
+        <w:t>fstream</w:t>
+      </w:r>
+      <w:proofErr w:type="spellEnd"/>
+      <w:proofErr w:type="gramStart"/>
+      <w:r>
+        <w:rPr>
+          <w:b/>
+        </w:rPr>
+        <w:t>&gt;</w:t>
+      </w:r>
+      <w:r>
+        <w:rPr>
+          <w:b/>
+        </w:rPr>
+        <w:t xml:space="preserve"> :</w:t>
+      </w:r>
+      <w:proofErr w:type="gramEnd"/>
+      <w:r>
+        <w:t xml:space="preserve"> En este desafío me sirve p</w:t>
+      </w:r>
+      <w:r>
+        <w:t xml:space="preserve">ara leer y escribir datos </w:t>
+      </w:r>
+      <w:r>
+        <w:t>binarios o de texto en archivos, en este caso para usarla en los archivos bmp.</w:t>
+      </w:r>
+    </w:p>
+    <w:p>
+      <w:pPr>
+        <w:pStyle w:val="Textoindependiente"/>
+        <w:numPr>
+          <w:ilvl w:val="0"/>
+          <w:numId w:val="4"/>
+        </w:numPr>
+        <w:spacing w:line="259" w:lineRule="auto"/>
+        <w:ind w:right="296"/>
+      </w:pPr>
+      <w:r>
+        <w:rPr>
+          <w:b/>
+        </w:rPr>
+        <w:t>#</w:t>
+      </w:r>
+      <w:proofErr w:type="spellStart"/>
+      <w:r>
+        <w:rPr>
+          <w:b/>
+        </w:rPr>
+        <w:t>include</w:t>
+      </w:r>
+      <w:proofErr w:type="spellEnd"/>
+      <w:r>
+        <w:rPr>
+          <w:b/>
+        </w:rPr>
+        <w:t xml:space="preserve"> &lt;</w:t>
+      </w:r>
+      <w:proofErr w:type="spellStart"/>
+      <w:r>
+        <w:rPr>
+          <w:b/>
+        </w:rPr>
+        <w:t>QImage</w:t>
+      </w:r>
+      <w:proofErr w:type="spellEnd"/>
+      <w:r>
+        <w:rPr>
+          <w:b/>
+        </w:rPr>
+        <w:t>&gt;:</w:t>
+      </w:r>
+      <w:r>
+        <w:t xml:space="preserve"> Me sirve p</w:t>
+      </w:r>
+      <w:r>
+        <w:t>ara cargar, manipular y guardar imágenes en diversos formatos, incluyendo BMP.</w:t>
+      </w:r>
+      <w:r>
+        <w:t xml:space="preserve"> </w:t>
+      </w:r>
+      <w:r>
+        <w:t>Permite acceder fácilmente a los canales RGB de cada píxel.</w:t>
+      </w:r>
+      <w:r>
+        <w:t xml:space="preserve"> Puedo modificar píxeles individualmente con funciones como </w:t>
+      </w:r>
+      <w:proofErr w:type="spellStart"/>
+      <w:proofErr w:type="gramStart"/>
+      <w:r>
+        <w:t>setPixel</w:t>
+      </w:r>
+      <w:proofErr w:type="spellEnd"/>
+      <w:r>
+        <w:t>(</w:t>
+      </w:r>
+      <w:proofErr w:type="gramEnd"/>
+      <w:r>
+        <w:t>), entre otras.</w:t>
+      </w:r>
+    </w:p>
+    <w:p>
+      <w:pPr>
+        <w:pStyle w:val="Textoindependiente"/>
+        <w:numPr>
+          <w:ilvl w:val="0"/>
+          <w:numId w:val="4"/>
+        </w:numPr>
+        <w:spacing w:line="259" w:lineRule="auto"/>
+        <w:ind w:right="296"/>
+      </w:pPr>
+      <w:r>
+        <w:rPr>
+          <w:b/>
+        </w:rPr>
+        <w:t>#</w:t>
+      </w:r>
+      <w:proofErr w:type="spellStart"/>
+      <w:r>
+        <w:rPr>
+          <w:b/>
+        </w:rPr>
+        <w:t>include</w:t>
+      </w:r>
+      <w:proofErr w:type="spellEnd"/>
+      <w:r>
+        <w:rPr>
+          <w:b/>
+        </w:rPr>
+        <w:t xml:space="preserve"> &lt;</w:t>
+      </w:r>
+      <w:proofErr w:type="spellStart"/>
+      <w:r>
+        <w:rPr>
+          <w:b/>
+        </w:rPr>
+        <w:t>QString</w:t>
+      </w:r>
+      <w:proofErr w:type="spellEnd"/>
+      <w:r>
+        <w:rPr>
+          <w:b/>
+        </w:rPr>
+        <w:t>&gt;:</w:t>
+      </w:r>
+      <w:r>
+        <w:t xml:space="preserve"> Me sirve para manejar cadenas de caracteres de forma segura, también para manejar rutas de archivo, me ayuda a interactuar con </w:t>
+      </w:r>
+      <w:proofErr w:type="spellStart"/>
+      <w:r>
+        <w:t>QImage</w:t>
+      </w:r>
+      <w:proofErr w:type="spellEnd"/>
+      <w:r>
+        <w:t>.</w:t>
+      </w:r>
+    </w:p>
+    <w:p>
+      <w:pPr>
+        <w:pStyle w:val="Textoindependiente"/>
+        <w:spacing w:line="259" w:lineRule="auto"/>
+        <w:ind w:left="982" w:right="296"/>
+        <w:sectPr>
+          <w:pgSz w:w="12240" w:h="15840"/>
+          <w:pgMar w:top="1380" w:right="1440" w:bottom="280" w:left="1440" w:header="720" w:footer="720" w:gutter="0"/>
+          <w:cols w:space="720"/>
+        </w:sectPr>
+      </w:pPr>
+    </w:p>
+    <w:p>
+      <w:pPr>
+        <w:pStyle w:val="Textoindependiente"/>
+        <w:spacing w:line="259" w:lineRule="auto"/>
+        <w:ind w:left="982" w:right="296"/>
+      </w:pPr>
+      <w:r>
+        <w:lastRenderedPageBreak/>
+        <w:t xml:space="preserve">En el mismo </w:t>
+      </w:r>
+      <w:proofErr w:type="spellStart"/>
+      <w:r>
+        <w:t>main</w:t>
+      </w:r>
+      <w:proofErr w:type="spellEnd"/>
+      <w:r>
+        <w:t xml:space="preserve"> del ejemplo del profesor se empieza trabajar, in</w:t>
+      </w:r>
+      <w:r>
+        <w:t xml:space="preserve">icialmente se usan </w:t>
+      </w:r>
+      <w:r>
+        <w:t xml:space="preserve">las librerías antes mencionadas, </w:t>
+      </w:r>
+      <w:r>
+        <w:t>también</w:t>
+      </w:r>
+      <w:r>
+        <w:t xml:space="preserve"> las otras líneas de código básicas e indispensables para empezar a utilizar C++, las cuales son #</w:t>
+      </w:r>
+      <w:proofErr w:type="spellStart"/>
+      <w:r>
+        <w:t>include</w:t>
+      </w:r>
+      <w:proofErr w:type="spellEnd"/>
+      <w:r>
+        <w:t xml:space="preserve"> &lt;</w:t>
+      </w:r>
+      <w:proofErr w:type="spellStart"/>
+      <w:r>
+        <w:t>iostream</w:t>
+      </w:r>
+      <w:proofErr w:type="spellEnd"/>
+      <w:r>
+        <w:t xml:space="preserve">&gt; y </w:t>
+      </w:r>
+      <w:proofErr w:type="spellStart"/>
+      <w:r>
+        <w:t>using</w:t>
+      </w:r>
+      <w:proofErr w:type="spellEnd"/>
+      <w:r>
+        <w:t xml:space="preserve"> </w:t>
+      </w:r>
+      <w:proofErr w:type="spellStart"/>
+      <w:r>
+        <w:t>namespace</w:t>
+      </w:r>
+      <w:proofErr w:type="spellEnd"/>
+      <w:r>
+        <w:t xml:space="preserve"> </w:t>
+      </w:r>
+      <w:proofErr w:type="spellStart"/>
+      <w:r>
+        <w:t>std</w:t>
+      </w:r>
+      <w:proofErr w:type="spellEnd"/>
+      <w:r>
+        <w:t xml:space="preserve">; </w:t>
+      </w:r>
+      <w:r>
+        <w:t>entonces</w:t>
+      </w:r>
+      <w:r>
+        <w:t xml:space="preserve"> primero que todo necesito cargar los insumos con los cuales voy a aplicar procesos inversos los cuales son:</w:t>
+      </w:r>
+      <w:r>
+        <w:br/>
+      </w:r>
+    </w:p>
+    <w:p>
+      <w:pPr>
+        <w:pStyle w:val="Textoindependiente"/>
+        <w:numPr>
+          <w:ilvl w:val="0"/>
+          <w:numId w:val="4"/>
+        </w:numPr>
+        <w:spacing w:line="259" w:lineRule="auto"/>
+        <w:ind w:right="296"/>
+      </w:pPr>
+      <w:r>
+        <w:t>P3, I_M, M</w:t>
+      </w:r>
+      <w:proofErr w:type="gramStart"/>
+      <w:r>
+        <w:t xml:space="preserve">, </w:t>
+      </w:r>
+      <w:r>
+        <w:t>:</w:t>
+      </w:r>
+      <w:proofErr w:type="gramEnd"/>
+      <w:r>
+        <w:t xml:space="preserve"> creo funciones para extraer la información de los bits de las imágenes bmp y las guardo en variables apuntadas, con el fin de manipular y/o comparar su contenido.</w:t>
+      </w:r>
+    </w:p>
+    <w:p>
+      <w:pPr>
+        <w:pStyle w:val="Textoindependiente"/>
+        <w:spacing w:line="259" w:lineRule="auto"/>
+        <w:ind w:left="982" w:right="296"/>
+      </w:pPr>
+    </w:p>
+    <w:p>
+      <w:pPr>
+        <w:pStyle w:val="Textoindependiente"/>
+        <w:spacing w:line="259" w:lineRule="auto"/>
+        <w:ind w:left="720" w:right="296"/>
+      </w:pPr>
+      <w:r>
+        <w:rPr>
+          <w:noProof/>
+          <w:lang w:val="en-US"/>
+        </w:rPr>
+        <w:drawing>
+          <wp:anchor distT="0" distB="0" distL="114300" distR="114300" simplePos="0" relativeHeight="251665408" behindDoc="0" locked="0" layoutInCell="1" allowOverlap="1" wp14:anchorId="0C37EA1F" wp14:editId="1FA890AD">
+            <wp:simplePos x="0" y="0"/>
+            <wp:positionH relativeFrom="margin">
+              <wp:posOffset>181043</wp:posOffset>
+            </wp:positionH>
+            <wp:positionV relativeFrom="margin">
+              <wp:posOffset>1671320</wp:posOffset>
+            </wp:positionV>
+            <wp:extent cx="4506595" cy="2738755"/>
+            <wp:effectExtent l="0" t="0" r="8255" b="4445"/>
+            <wp:wrapSquare wrapText="bothSides"/>
+            <wp:docPr id="2" name="Imagen 2"/>
+            <wp:cNvGraphicFramePr>
+              <a:graphicFrameLocks xmlns:a="http://schemas.openxmlformats.org/drawingml/2006/main" noChangeAspect="1"/>
+            </wp:cNvGraphicFramePr>
+            <a:graphic xmlns:a="http://schemas.openxmlformats.org/drawingml/2006/main">
+              <a:graphicData uri="http://schemas.openxmlformats.org/drawingml/2006/picture">
+                <pic:pic xmlns:pic="http://schemas.openxmlformats.org/drawingml/2006/picture">
+                  <pic:nvPicPr>
+                    <pic:cNvPr id="1" name=""/>
+                    <pic:cNvPicPr/>
+                  </pic:nvPicPr>
+                  <pic:blipFill>
+                    <a:blip r:embed="rId6">
+                      <a:extLst>
+                        <a:ext uri="{28A0092B-C50C-407E-A947-70E740481C1C}">
+                          <a14:useLocalDpi xmlns:a14="http://schemas.microsoft.com/office/drawing/2010/main" val="0"/>
+                        </a:ext>
+                      </a:extLst>
+                    </a:blip>
+                    <a:stretch>
+                      <a:fillRect/>
+                    </a:stretch>
+                  </pic:blipFill>
+                  <pic:spPr>
+                    <a:xfrm>
+                      <a:off x="0" y="0"/>
+                      <a:ext cx="4506595" cy="2738755"/>
+                    </a:xfrm>
+                    <a:prstGeom prst="rect">
+                      <a:avLst/>
+                    </a:prstGeom>
+                  </pic:spPr>
+                </pic:pic>
+              </a:graphicData>
+            </a:graphic>
+          </wp:anchor>
+        </w:drawing>
+      </w:r>
+    </w:p>
+    <w:p/>
+    <w:p/>
+    <w:p/>
+    <w:p>
+      <w:pPr>
+        <w:tabs>
+          <w:tab w:val="left" w:pos="1777"/>
+        </w:tabs>
+      </w:pPr>
+      <w:r>
+        <w:rPr>
+          <w:noProof/>
+          <w:lang w:val="en-US"/>
+        </w:rPr>
+        <w:drawing>
+          <wp:anchor distT="0" distB="0" distL="114300" distR="114300" simplePos="0" relativeHeight="251667456" behindDoc="0" locked="0" layoutInCell="1" allowOverlap="1" wp14:anchorId="0FAA477B" wp14:editId="15656B8C">
+            <wp:simplePos x="0" y="0"/>
+            <wp:positionH relativeFrom="margin">
+              <wp:posOffset>189298</wp:posOffset>
+            </wp:positionH>
+            <wp:positionV relativeFrom="margin">
+              <wp:posOffset>4440194</wp:posOffset>
+            </wp:positionV>
+            <wp:extent cx="4250724" cy="967766"/>
+            <wp:effectExtent l="0" t="0" r="0" b="3810"/>
+            <wp:wrapSquare wrapText="bothSides"/>
+            <wp:docPr id="3" name="Imagen 3"/>
+            <wp:cNvGraphicFramePr>
+              <a:graphicFrameLocks xmlns:a="http://schemas.openxmlformats.org/drawingml/2006/main" noChangeAspect="1"/>
+            </wp:cNvGraphicFramePr>
+            <a:graphic xmlns:a="http://schemas.openxmlformats.org/drawingml/2006/main">
+              <a:graphicData uri="http://schemas.openxmlformats.org/drawingml/2006/picture">
+                <pic:pic xmlns:pic="http://schemas.openxmlformats.org/drawingml/2006/picture">
+                  <pic:nvPicPr>
+                    <pic:cNvPr id="1" name=""/>
+                    <pic:cNvPicPr/>
+                  </pic:nvPicPr>
+                  <pic:blipFill>
+                    <a:blip r:embed="rId7">
+                      <a:extLst>
+                        <a:ext uri="{28A0092B-C50C-407E-A947-70E740481C1C}">
+                          <a14:useLocalDpi xmlns:a14="http://schemas.microsoft.com/office/drawing/2010/main" val="0"/>
+                        </a:ext>
+                      </a:extLst>
+                    </a:blip>
+                    <a:stretch>
+                      <a:fillRect/>
+                    </a:stretch>
+                  </pic:blipFill>
+                  <pic:spPr>
+                    <a:xfrm>
+                      <a:off x="0" y="0"/>
+                      <a:ext cx="4250724" cy="967766"/>
+                    </a:xfrm>
+                    <a:prstGeom prst="rect">
+                      <a:avLst/>
+                    </a:prstGeom>
+                  </pic:spPr>
+                </pic:pic>
+              </a:graphicData>
+            </a:graphic>
+          </wp:anchor>
+        </w:drawing>
+      </w:r>
+      <w:r>
+        <w:tab/>
+      </w:r>
       <w:bookmarkStart w:id="0" w:name="_GoBack"/>
       <w:bookmarkEnd w:id="0"/>
-      <w:r>
-        <w:br/>
-      </w:r>
-      <w:r>
-        <w:br/>
-      </w:r>
-      <w:r>
-        <w:br/>
-      </w:r>
-      <w:r>
-        <w:br/>
-      </w:r>
     </w:p>
     <w:sectPr>
       <w:pgSz w:w="12240" w:h="15840"/>
@@ -586,6 +1119,345 @@
 <file path=word/numbering.xml><?xml version="1.0" encoding="utf-8"?>
 <w:numbering xmlns:wpc="http://schemas.microsoft.com/office/word/2010/wordprocessingCanvas" xmlns:cx="http://schemas.microsoft.com/office/drawing/2014/chartex" xmlns:cx1="http://schemas.microsoft.com/office/drawing/2015/9/8/chartex" xmlns:mc="http://schemas.openxmlformats.org/markup-compatibility/2006" xmlns:o="urn:schemas-microsoft-com:office:office" xmlns:r="http://schemas.openxmlformats.org/officeDocument/2006/relationships" xmlns:m="http://schemas.openxmlformats.org/officeDocument/2006/math" xmlns:v="urn:schemas-microsoft-com:vml" xmlns:wp14="http://schemas.microsoft.com/office/word/2010/wordprocessingDrawing" xmlns:wp="http://schemas.openxmlformats.org/drawingml/2006/wordprocessingDrawing" xmlns:w10="urn:schemas-microsoft-com:office:word" xmlns:w="http://schemas.openxmlformats.org/wordprocessingml/2006/main" xmlns:w14="http://schemas.microsoft.com/office/word/2010/wordml" xmlns:w15="http://schemas.microsoft.com/office/word/2012/wordml" xmlns:w16se="http://schemas.microsoft.com/office/word/2015/wordml/symex" xmlns:wpg="http://schemas.microsoft.com/office/word/2010/wordprocessingGroup" xmlns:wpi="http://schemas.microsoft.com/office/word/2010/wordprocessingInk" xmlns:wne="http://schemas.microsoft.com/office/word/2006/wordml" xmlns:wps="http://schemas.microsoft.com/office/word/2010/wordprocessingShape" mc:Ignorable="w14 w15 w16se wp14">
   <w:abstractNum w:abstractNumId="0" w15:restartNumberingAfterBreak="0">
+    <w:nsid w:val="02E77D7F"/>
+    <w:multiLevelType w:val="hybridMultilevel"/>
+    <w:tmpl w:val="E1400F92"/>
+    <w:lvl w:ilvl="0" w:tplc="49B283C2">
+      <w:start w:val="1"/>
+      <w:numFmt w:val="bullet"/>
+      <w:lvlText w:val=""/>
+      <w:lvlJc w:val="left"/>
+      <w:pPr>
+        <w:ind w:left="982" w:hanging="360"/>
+      </w:pPr>
+      <w:rPr>
+        <w:rFonts w:ascii="Symbol" w:eastAsia="Calibri" w:hAnsi="Symbol" w:cs="Calibri" w:hint="default"/>
+      </w:rPr>
+    </w:lvl>
+    <w:lvl w:ilvl="1" w:tplc="04090003" w:tentative="1">
+      <w:start w:val="1"/>
+      <w:numFmt w:val="bullet"/>
+      <w:lvlText w:val="o"/>
+      <w:lvlJc w:val="left"/>
+      <w:pPr>
+        <w:ind w:left="1702" w:hanging="360"/>
+      </w:pPr>
+      <w:rPr>
+        <w:rFonts w:ascii="Courier New" w:hAnsi="Courier New" w:cs="Courier New" w:hint="default"/>
+      </w:rPr>
+    </w:lvl>
+    <w:lvl w:ilvl="2" w:tplc="04090005" w:tentative="1">
+      <w:start w:val="1"/>
+      <w:numFmt w:val="bullet"/>
+      <w:lvlText w:val=""/>
+      <w:lvlJc w:val="left"/>
+      <w:pPr>
+        <w:ind w:left="2422" w:hanging="360"/>
+      </w:pPr>
+      <w:rPr>
+        <w:rFonts w:ascii="Wingdings" w:hAnsi="Wingdings" w:hint="default"/>
+      </w:rPr>
+    </w:lvl>
+    <w:lvl w:ilvl="3" w:tplc="04090001" w:tentative="1">
+      <w:start w:val="1"/>
+      <w:numFmt w:val="bullet"/>
+      <w:lvlText w:val=""/>
+      <w:lvlJc w:val="left"/>
+      <w:pPr>
+        <w:ind w:left="3142" w:hanging="360"/>
+      </w:pPr>
+      <w:rPr>
+        <w:rFonts w:ascii="Symbol" w:hAnsi="Symbol" w:hint="default"/>
+      </w:rPr>
+    </w:lvl>
+    <w:lvl w:ilvl="4" w:tplc="04090003" w:tentative="1">
+      <w:start w:val="1"/>
+      <w:numFmt w:val="bullet"/>
+      <w:lvlText w:val="o"/>
+      <w:lvlJc w:val="left"/>
+      <w:pPr>
+        <w:ind w:left="3862" w:hanging="360"/>
+      </w:pPr>
+      <w:rPr>
+        <w:rFonts w:ascii="Courier New" w:hAnsi="Courier New" w:cs="Courier New" w:hint="default"/>
+      </w:rPr>
+    </w:lvl>
+    <w:lvl w:ilvl="5" w:tplc="04090005" w:tentative="1">
+      <w:start w:val="1"/>
+      <w:numFmt w:val="bullet"/>
+      <w:lvlText w:val=""/>
+      <w:lvlJc w:val="left"/>
+      <w:pPr>
+        <w:ind w:left="4582" w:hanging="360"/>
+      </w:pPr>
+      <w:rPr>
+        <w:rFonts w:ascii="Wingdings" w:hAnsi="Wingdings" w:hint="default"/>
+      </w:rPr>
+    </w:lvl>
+    <w:lvl w:ilvl="6" w:tplc="04090001" w:tentative="1">
+      <w:start w:val="1"/>
+      <w:numFmt w:val="bullet"/>
+      <w:lvlText w:val=""/>
+      <w:lvlJc w:val="left"/>
+      <w:pPr>
+        <w:ind w:left="5302" w:hanging="360"/>
+      </w:pPr>
+      <w:rPr>
+        <w:rFonts w:ascii="Symbol" w:hAnsi="Symbol" w:hint="default"/>
+      </w:rPr>
+    </w:lvl>
+    <w:lvl w:ilvl="7" w:tplc="04090003" w:tentative="1">
+      <w:start w:val="1"/>
+      <w:numFmt w:val="bullet"/>
+      <w:lvlText w:val="o"/>
+      <w:lvlJc w:val="left"/>
+      <w:pPr>
+        <w:ind w:left="6022" w:hanging="360"/>
+      </w:pPr>
+      <w:rPr>
+        <w:rFonts w:ascii="Courier New" w:hAnsi="Courier New" w:cs="Courier New" w:hint="default"/>
+      </w:rPr>
+    </w:lvl>
+    <w:lvl w:ilvl="8" w:tplc="04090005" w:tentative="1">
+      <w:start w:val="1"/>
+      <w:numFmt w:val="bullet"/>
+      <w:lvlText w:val=""/>
+      <w:lvlJc w:val="left"/>
+      <w:pPr>
+        <w:ind w:left="6742" w:hanging="360"/>
+      </w:pPr>
+      <w:rPr>
+        <w:rFonts w:ascii="Wingdings" w:hAnsi="Wingdings" w:hint="default"/>
+      </w:rPr>
+    </w:lvl>
+  </w:abstractNum>
+  <w:abstractNum w:abstractNumId="1" w15:restartNumberingAfterBreak="0">
+    <w:nsid w:val="170419AC"/>
+    <w:multiLevelType w:val="hybridMultilevel"/>
+    <w:tmpl w:val="90A22CD8"/>
+    <w:lvl w:ilvl="0" w:tplc="3C722EBE">
+      <w:start w:val="1"/>
+      <w:numFmt w:val="bullet"/>
+      <w:lvlText w:val=""/>
+      <w:lvlJc w:val="left"/>
+      <w:pPr>
+        <w:ind w:left="720" w:hanging="360"/>
+      </w:pPr>
+      <w:rPr>
+        <w:rFonts w:ascii="Symbol" w:eastAsia="Calibri" w:hAnsi="Symbol" w:cs="Calibri" w:hint="default"/>
+      </w:rPr>
+    </w:lvl>
+    <w:lvl w:ilvl="1" w:tplc="04090003" w:tentative="1">
+      <w:start w:val="1"/>
+      <w:numFmt w:val="bullet"/>
+      <w:lvlText w:val="o"/>
+      <w:lvlJc w:val="left"/>
+      <w:pPr>
+        <w:ind w:left="1440" w:hanging="360"/>
+      </w:pPr>
+      <w:rPr>
+        <w:rFonts w:ascii="Courier New" w:hAnsi="Courier New" w:cs="Courier New" w:hint="default"/>
+      </w:rPr>
+    </w:lvl>
+    <w:lvl w:ilvl="2" w:tplc="04090005" w:tentative="1">
+      <w:start w:val="1"/>
+      <w:numFmt w:val="bullet"/>
+      <w:lvlText w:val=""/>
+      <w:lvlJc w:val="left"/>
+      <w:pPr>
+        <w:ind w:left="2160" w:hanging="360"/>
+      </w:pPr>
+      <w:rPr>
+        <w:rFonts w:ascii="Wingdings" w:hAnsi="Wingdings" w:hint="default"/>
+      </w:rPr>
+    </w:lvl>
+    <w:lvl w:ilvl="3" w:tplc="04090001" w:tentative="1">
+      <w:start w:val="1"/>
+      <w:numFmt w:val="bullet"/>
+      <w:lvlText w:val=""/>
+      <w:lvlJc w:val="left"/>
+      <w:pPr>
+        <w:ind w:left="2880" w:hanging="360"/>
+      </w:pPr>
+      <w:rPr>
+        <w:rFonts w:ascii="Symbol" w:hAnsi="Symbol" w:hint="default"/>
+      </w:rPr>
+    </w:lvl>
+    <w:lvl w:ilvl="4" w:tplc="04090003" w:tentative="1">
+      <w:start w:val="1"/>
+      <w:numFmt w:val="bullet"/>
+      <w:lvlText w:val="o"/>
+      <w:lvlJc w:val="left"/>
+      <w:pPr>
+        <w:ind w:left="3600" w:hanging="360"/>
+      </w:pPr>
+      <w:rPr>
+        <w:rFonts w:ascii="Courier New" w:hAnsi="Courier New" w:cs="Courier New" w:hint="default"/>
+      </w:rPr>
+    </w:lvl>
+    <w:lvl w:ilvl="5" w:tplc="04090005" w:tentative="1">
+      <w:start w:val="1"/>
+      <w:numFmt w:val="bullet"/>
+      <w:lvlText w:val=""/>
+      <w:lvlJc w:val="left"/>
+      <w:pPr>
+        <w:ind w:left="4320" w:hanging="360"/>
+      </w:pPr>
+      <w:rPr>
+        <w:rFonts w:ascii="Wingdings" w:hAnsi="Wingdings" w:hint="default"/>
+      </w:rPr>
+    </w:lvl>
+    <w:lvl w:ilvl="6" w:tplc="04090001" w:tentative="1">
+      <w:start w:val="1"/>
+      <w:numFmt w:val="bullet"/>
+      <w:lvlText w:val=""/>
+      <w:lvlJc w:val="left"/>
+      <w:pPr>
+        <w:ind w:left="5040" w:hanging="360"/>
+      </w:pPr>
+      <w:rPr>
+        <w:rFonts w:ascii="Symbol" w:hAnsi="Symbol" w:hint="default"/>
+      </w:rPr>
+    </w:lvl>
+    <w:lvl w:ilvl="7" w:tplc="04090003" w:tentative="1">
+      <w:start w:val="1"/>
+      <w:numFmt w:val="bullet"/>
+      <w:lvlText w:val="o"/>
+      <w:lvlJc w:val="left"/>
+      <w:pPr>
+        <w:ind w:left="5760" w:hanging="360"/>
+      </w:pPr>
+      <w:rPr>
+        <w:rFonts w:ascii="Courier New" w:hAnsi="Courier New" w:cs="Courier New" w:hint="default"/>
+      </w:rPr>
+    </w:lvl>
+    <w:lvl w:ilvl="8" w:tplc="04090005" w:tentative="1">
+      <w:start w:val="1"/>
+      <w:numFmt w:val="bullet"/>
+      <w:lvlText w:val=""/>
+      <w:lvlJc w:val="left"/>
+      <w:pPr>
+        <w:ind w:left="6480" w:hanging="360"/>
+      </w:pPr>
+      <w:rPr>
+        <w:rFonts w:ascii="Wingdings" w:hAnsi="Wingdings" w:hint="default"/>
+      </w:rPr>
+    </w:lvl>
+  </w:abstractNum>
+  <w:abstractNum w:abstractNumId="2" w15:restartNumberingAfterBreak="0">
+    <w:nsid w:val="2B6C1A95"/>
+    <w:multiLevelType w:val="hybridMultilevel"/>
+    <w:tmpl w:val="F67C8BE2"/>
+    <w:lvl w:ilvl="0" w:tplc="FF82E208">
+      <w:start w:val="1"/>
+      <w:numFmt w:val="bullet"/>
+      <w:lvlText w:val=""/>
+      <w:lvlJc w:val="left"/>
+      <w:pPr>
+        <w:ind w:left="982" w:hanging="360"/>
+      </w:pPr>
+      <w:rPr>
+        <w:rFonts w:ascii="Symbol" w:eastAsia="Calibri" w:hAnsi="Symbol" w:cs="Calibri" w:hint="default"/>
+      </w:rPr>
+    </w:lvl>
+    <w:lvl w:ilvl="1" w:tplc="04090003" w:tentative="1">
+      <w:start w:val="1"/>
+      <w:numFmt w:val="bullet"/>
+      <w:lvlText w:val="o"/>
+      <w:lvlJc w:val="left"/>
+      <w:pPr>
+        <w:ind w:left="1702" w:hanging="360"/>
+      </w:pPr>
+      <w:rPr>
+        <w:rFonts w:ascii="Courier New" w:hAnsi="Courier New" w:cs="Courier New" w:hint="default"/>
+      </w:rPr>
+    </w:lvl>
+    <w:lvl w:ilvl="2" w:tplc="04090005" w:tentative="1">
+      <w:start w:val="1"/>
+      <w:numFmt w:val="bullet"/>
+      <w:lvlText w:val=""/>
+      <w:lvlJc w:val="left"/>
+      <w:pPr>
+        <w:ind w:left="2422" w:hanging="360"/>
+      </w:pPr>
+      <w:rPr>
+        <w:rFonts w:ascii="Wingdings" w:hAnsi="Wingdings" w:hint="default"/>
+      </w:rPr>
+    </w:lvl>
+    <w:lvl w:ilvl="3" w:tplc="04090001" w:tentative="1">
+      <w:start w:val="1"/>
+      <w:numFmt w:val="bullet"/>
+      <w:lvlText w:val=""/>
+      <w:lvlJc w:val="left"/>
+      <w:pPr>
+        <w:ind w:left="3142" w:hanging="360"/>
+      </w:pPr>
+      <w:rPr>
+        <w:rFonts w:ascii="Symbol" w:hAnsi="Symbol" w:hint="default"/>
+      </w:rPr>
+    </w:lvl>
+    <w:lvl w:ilvl="4" w:tplc="04090003" w:tentative="1">
+      <w:start w:val="1"/>
+      <w:numFmt w:val="bullet"/>
+      <w:lvlText w:val="o"/>
+      <w:lvlJc w:val="left"/>
+      <w:pPr>
+        <w:ind w:left="3862" w:hanging="360"/>
+      </w:pPr>
+      <w:rPr>
+        <w:rFonts w:ascii="Courier New" w:hAnsi="Courier New" w:cs="Courier New" w:hint="default"/>
+      </w:rPr>
+    </w:lvl>
+    <w:lvl w:ilvl="5" w:tplc="04090005" w:tentative="1">
+      <w:start w:val="1"/>
+      <w:numFmt w:val="bullet"/>
+      <w:lvlText w:val=""/>
+      <w:lvlJc w:val="left"/>
+      <w:pPr>
+        <w:ind w:left="4582" w:hanging="360"/>
+      </w:pPr>
+      <w:rPr>
+        <w:rFonts w:ascii="Wingdings" w:hAnsi="Wingdings" w:hint="default"/>
+      </w:rPr>
+    </w:lvl>
+    <w:lvl w:ilvl="6" w:tplc="04090001" w:tentative="1">
+      <w:start w:val="1"/>
+      <w:numFmt w:val="bullet"/>
+      <w:lvlText w:val=""/>
+      <w:lvlJc w:val="left"/>
+      <w:pPr>
+        <w:ind w:left="5302" w:hanging="360"/>
+      </w:pPr>
+      <w:rPr>
+        <w:rFonts w:ascii="Symbol" w:hAnsi="Symbol" w:hint="default"/>
+      </w:rPr>
+    </w:lvl>
+    <w:lvl w:ilvl="7" w:tplc="04090003" w:tentative="1">
+      <w:start w:val="1"/>
+      <w:numFmt w:val="bullet"/>
+      <w:lvlText w:val="o"/>
+      <w:lvlJc w:val="left"/>
+      <w:pPr>
+        <w:ind w:left="6022" w:hanging="360"/>
+      </w:pPr>
+      <w:rPr>
+        <w:rFonts w:ascii="Courier New" w:hAnsi="Courier New" w:cs="Courier New" w:hint="default"/>
+      </w:rPr>
+    </w:lvl>
+    <w:lvl w:ilvl="8" w:tplc="04090005" w:tentative="1">
+      <w:start w:val="1"/>
+      <w:numFmt w:val="bullet"/>
+      <w:lvlText w:val=""/>
+      <w:lvlJc w:val="left"/>
+      <w:pPr>
+        <w:ind w:left="6742" w:hanging="360"/>
+      </w:pPr>
+      <w:rPr>
+        <w:rFonts w:ascii="Wingdings" w:hAnsi="Wingdings" w:hint="default"/>
+      </w:rPr>
+    </w:lvl>
+  </w:abstractNum>
+  <w:abstractNum w:abstractNumId="3" w15:restartNumberingAfterBreak="0">
     <w:nsid w:val="4A7D4FA4"/>
     <w:multiLevelType w:val="hybridMultilevel"/>
     <w:tmpl w:val="21227D1E"/>
@@ -675,6 +1547,15 @@
     </w:lvl>
   </w:abstractNum>
   <w:num w:numId="1">
+    <w:abstractNumId w:val="3"/>
+  </w:num>
+  <w:num w:numId="2">
+    <w:abstractNumId w:val="2"/>
+  </w:num>
+  <w:num w:numId="3">
+    <w:abstractNumId w:val="1"/>
+  </w:num>
+  <w:num w:numId="4">
     <w:abstractNumId w:val="0"/>
   </w:num>
 </w:numbering>

</xml_diff>